<commit_message>
updates and new version
yes
</commit_message>
<xml_diff>
--- a/Resume_LukeCampbell_FULL.docx
+++ b/Resume_LukeCampbell_FULL.docx
@@ -18,7 +18,6 @@
           <w15:appearance w15:val="hidden"/>
           <w:text/>
         </w:sdtPr>
-        <w:sdtEndPr/>
         <w:sdtContent>
           <w:r>
             <w:t>Luke E Campbell</w:t>
@@ -46,6 +45,7 @@
         <w:r>
           <w:rPr>
             <w:rStyle w:val="Hyperlink"/>
+            <w:u w:val="none"/>
           </w:rPr>
           <w:t>CAMPBELLLU3@GMAIL.COM</w:t>
         </w:r>
@@ -82,7 +82,52 @@
     </w:p>
     <w:p>
       <w:r>
-        <w:t>Generated and manipulated large data sets. Cleaned and organized data. Analyzed and reported data to educational board, made presentations of results at science symposium and math conference.</w:t>
+        <w:rPr>
+          <w:rFonts w:cs="Segoe UI"/>
+          <w:shd w:val="clear" w:color="auto" w:fill="FFFFFF"/>
+        </w:rPr>
+        <w:t>Currently learning SQL to improve internal database structures.</w:t>
+      </w:r>
+      <w:r>
+        <w:rPr>
+          <w:rFonts w:cs="Segoe UI"/>
+          <w:shd w:val="clear" w:color="auto" w:fill="FFFFFF"/>
+        </w:rPr>
+        <w:t xml:space="preserve"> </w:t>
+      </w:r>
+      <w:r>
+        <w:rPr>
+          <w:rFonts w:cs="Segoe UI"/>
+          <w:shd w:val="clear" w:color="auto" w:fill="FFFFFF"/>
+        </w:rPr>
+        <w:t>Setup and maintenance of university-level academic hard- and software.</w:t>
+      </w:r>
+      <w:r>
+        <w:rPr>
+          <w:rFonts w:cs="Segoe UI"/>
+          <w:shd w:val="clear" w:color="auto" w:fill="FFFFFF"/>
+        </w:rPr>
+        <w:t xml:space="preserve"> </w:t>
+      </w:r>
+      <w:r>
+        <w:rPr>
+          <w:rFonts w:cs="Segoe UI"/>
+          <w:shd w:val="clear" w:color="auto" w:fill="FFFFFF"/>
+        </w:rPr>
+        <w:t>Managing internal server structure and file organization led to SQL curiosity.</w:t>
+      </w:r>
+      <w:r>
+        <w:rPr>
+          <w:rFonts w:cs="Segoe UI"/>
+        </w:rPr>
+        <w:br/>
+      </w:r>
+      <w:r>
+        <w:rPr>
+          <w:rFonts w:cs="Segoe UI"/>
+          <w:shd w:val="clear" w:color="auto" w:fill="FFFFFF"/>
+        </w:rPr>
+        <w:t>Managing university technical security and troubleshooting ticketing issues.</w:t>
       </w:r>
     </w:p>
     <w:p>
@@ -90,55 +135,97 @@
         <w:pStyle w:val="Heading4"/>
       </w:pPr>
       <w:r>
-        <w:t>Lead I</w:t>
-      </w:r>
-      <w:r>
-        <w:t>T</w:t>
-      </w:r>
-      <w:r>
-        <w:t xml:space="preserve"> coordinator</w:t>
+        <w:t>Lead IT coordinator</w:t>
       </w:r>
       <w:r>
         <w:t xml:space="preserve"> • </w:t>
       </w:r>
       <w:r>
-        <w:t>BASIS</w:t>
-      </w:r>
-      <w:r>
-        <w:t xml:space="preserve"> </w:t>
-      </w:r>
-      <w:r>
-        <w:t>E</w:t>
-      </w:r>
-      <w:r>
-        <w:t>ducation</w:t>
+        <w:t>BASIS Education</w:t>
       </w:r>
       <w:r>
         <w:t xml:space="preserve"> • </w:t>
       </w:r>
       <w:r>
-        <w:t>2018</w:t>
-      </w:r>
-      <w:r>
-        <w:t xml:space="preserve"> - </w:t>
-      </w:r>
-      <w:r>
-        <w:t>2020</w:t>
+        <w:t>2018 - 2020</w:t>
       </w:r>
     </w:p>
     <w:p>
       <w:pPr>
-        <w:shd w:val="clear" w:color="auto" w:fill="FFFFFF" w:themeFill="background1"/>
+        <w:pStyle w:val="Heading4"/>
         <w:rPr>
-          <w:color w:val="000000"/>
+          <w:rFonts w:asciiTheme="minorHAnsi" w:hAnsiTheme="minorHAnsi" w:cs="Segoe UI"/>
+          <w:i w:val="0"/>
+          <w:shd w:val="clear" w:color="auto" w:fill="FFFFFF"/>
         </w:rPr>
       </w:pPr>
       <w:r>
         <w:rPr>
-          <w:color w:val="000000"/>
+          <w:rFonts w:asciiTheme="minorHAnsi" w:hAnsiTheme="minorHAnsi" w:cs="Segoe UI"/>
+          <w:i w:val="0"/>
+          <w:shd w:val="clear" w:color="auto" w:fill="FFFFFF"/>
         </w:rPr>
-        <w:t>Solved ticketed issues for Helpdesk and Desktop Support in school setting. Installed, repaired and updated hardware and software. Diagnosed and repaired projectors, printers, networks. Administrator experience with Microsoft Office, Skype, Zoom, Active Directory, Powerschool, Jira. Customer service skills used with students, parents, teachers in need of technological solutions. Trained users with new or troublesome technology.</w:t>
+        <w:t>Python experience outside of personal projects begins here with automated scripting.</w:t>
       </w:r>
+      <w:r>
+        <w:rPr>
+          <w:rFonts w:asciiTheme="minorHAnsi" w:hAnsiTheme="minorHAnsi" w:cs="Segoe UI"/>
+          <w:i w:val="0"/>
+        </w:rPr>
+        <w:br/>
+      </w:r>
+      <w:r>
+        <w:rPr>
+          <w:rFonts w:asciiTheme="minorHAnsi" w:hAnsiTheme="minorHAnsi" w:cs="Segoe UI"/>
+          <w:i w:val="0"/>
+          <w:shd w:val="clear" w:color="auto" w:fill="FFFFFF"/>
+        </w:rPr>
+        <w:t>Solved ticketed issues. Installed, repaired and updated hardware and software. Diagnosed and repaired projectors, printers, networks.</w:t>
+      </w:r>
+      <w:r>
+        <w:rPr>
+          <w:rFonts w:asciiTheme="minorHAnsi" w:hAnsiTheme="minorHAnsi" w:cs="Segoe UI"/>
+          <w:i w:val="0"/>
+        </w:rPr>
+        <w:br/>
+      </w:r>
+      <w:r>
+        <w:rPr>
+          <w:rFonts w:asciiTheme="minorHAnsi" w:hAnsiTheme="minorHAnsi" w:cs="Segoe UI"/>
+          <w:i w:val="0"/>
+          <w:shd w:val="clear" w:color="auto" w:fill="FFFFFF"/>
+        </w:rPr>
+        <w:t xml:space="preserve">Administrator experience with Microsoft Office, Skype, Zoom, Active Directory, </w:t>
+      </w:r>
+      <w:proofErr w:type="spellStart"/>
+      <w:r>
+        <w:rPr>
+          <w:rFonts w:asciiTheme="minorHAnsi" w:hAnsiTheme="minorHAnsi" w:cs="Segoe UI"/>
+          <w:i w:val="0"/>
+          <w:shd w:val="clear" w:color="auto" w:fill="FFFFFF"/>
+        </w:rPr>
+        <w:t>Powerschool</w:t>
+      </w:r>
+      <w:proofErr w:type="spellEnd"/>
+      <w:r>
+        <w:rPr>
+          <w:rFonts w:asciiTheme="minorHAnsi" w:hAnsiTheme="minorHAnsi" w:cs="Segoe UI"/>
+          <w:i w:val="0"/>
+          <w:shd w:val="clear" w:color="auto" w:fill="FFFFFF"/>
+        </w:rPr>
+        <w:t>, Jira. Customer service skills used with students, parents, teachers in need of technological solutions. Trained users with new or troublesome technology.</w:t>
+      </w:r>
+    </w:p>
+    <w:p>
+      <w:pPr>
+        <w:pStyle w:val="Heading4"/>
+        <w:rPr>
+          <w:rFonts w:ascii="Segoe UI" w:hAnsi="Segoe UI" w:cs="Segoe UI"/>
+          <w:sz w:val="21"/>
+          <w:szCs w:val="21"/>
+          <w:shd w:val="clear" w:color="auto" w:fill="FFFFFF"/>
+        </w:rPr>
+      </w:pPr>
     </w:p>
     <w:p>
       <w:pPr>
@@ -200,12 +287,55 @@
       </w:r>
     </w:p>
     <w:p>
+      <w:pPr>
+        <w:pStyle w:val="Heading4"/>
+        <w:rPr>
+          <w:rFonts w:asciiTheme="minorHAnsi" w:eastAsiaTheme="minorHAnsi" w:hAnsiTheme="minorHAnsi" w:cstheme="minorBidi"/>
+          <w:i w:val="0"/>
+          <w:iCs w:val="0"/>
+          <w:color w:val="000000"/>
+        </w:rPr>
+      </w:pPr>
       <w:r>
         <w:rPr>
+          <w:rFonts w:asciiTheme="minorHAnsi" w:eastAsiaTheme="minorHAnsi" w:hAnsiTheme="minorHAnsi" w:cstheme="minorBidi"/>
+          <w:i w:val="0"/>
+          <w:iCs w:val="0"/>
           <w:color w:val="000000"/>
         </w:rPr>
-        <w:t>Network connection setup and troubleshooting of new office computers. Operated, maintained, and repaired specialized processing equipment in a clean-room environment. Kept production high without compromising safety or quality. Finished technical documentation of all problems solved. Managed supply chain and logistics for entire factory. Performed help desk tasks for factory operations. Worked from technical manuals, specifications, schematics, written and verbal instructions utilizing a variety of tools, test equipment, problem-solving techniques.</w:t>
+        <w:t>Technical writing and documentation. Operating proprietary hard- and software. Data entry and management. Troubleshooting international shipping issues. Logistics supply for entire factory. Managed factory-wide communications regarding testing, materials &amp; inventory, and engineering projects.</w:t>
       </w:r>
+    </w:p>
+    <w:p>
+      <w:pPr>
+        <w:pStyle w:val="Heading4"/>
+        <w:rPr>
+          <w:rFonts w:asciiTheme="minorHAnsi" w:eastAsiaTheme="minorHAnsi" w:hAnsiTheme="minorHAnsi" w:cstheme="minorBidi"/>
+          <w:i w:val="0"/>
+          <w:iCs w:val="0"/>
+          <w:color w:val="000000"/>
+        </w:rPr>
+      </w:pPr>
+      <w:r>
+        <w:rPr>
+          <w:rFonts w:asciiTheme="minorHAnsi" w:eastAsiaTheme="minorHAnsi" w:hAnsiTheme="minorHAnsi" w:cstheme="minorBidi"/>
+          <w:i w:val="0"/>
+          <w:iCs w:val="0"/>
+          <w:color w:val="000000"/>
+        </w:rPr>
+        <w:t>Kept production high without compromising safety or quality.</w:t>
+      </w:r>
+    </w:p>
+    <w:p>
+      <w:pPr>
+        <w:pStyle w:val="Heading4"/>
+        <w:rPr>
+          <w:rFonts w:asciiTheme="minorHAnsi" w:eastAsiaTheme="minorHAnsi" w:hAnsiTheme="minorHAnsi" w:cstheme="minorBidi"/>
+          <w:i w:val="0"/>
+          <w:iCs w:val="0"/>
+          <w:color w:val="000000"/>
+        </w:rPr>
+      </w:pPr>
     </w:p>
     <w:p>
       <w:pPr>
@@ -215,7 +345,10 @@
         <w:t>R</w:t>
       </w:r>
       <w:r>
-        <w:t>esearch assistant</w:t>
+        <w:t>esearch A</w:t>
+      </w:r>
+      <w:r>
+        <w:t>ssistant</w:t>
       </w:r>
       <w:r>
         <w:t xml:space="preserve"> • </w:t>
@@ -234,6 +367,11 @@
       <w:r>
         <w:t>Generated and manipulated large data sets. Cleaned and organized data. Analyzed and reported data to educational board, made presentations of results at science symposium and math conference.</w:t>
       </w:r>
+      <w:r>
+        <w:t xml:space="preserve"> MATLAB, Python, Mathematica used.</w:t>
+      </w:r>
+      <w:bookmarkStart w:id="0" w:name="_GoBack"/>
+      <w:bookmarkEnd w:id="0"/>
     </w:p>
     <w:p>
       <w:pPr>
@@ -263,8 +401,6 @@
       <w:r>
         <w:t>niversity</w:t>
       </w:r>
-      <w:bookmarkStart w:id="0" w:name="_GoBack"/>
-      <w:bookmarkEnd w:id="0"/>
       <w:r>
         <w:t>-Math Department</w:t>
       </w:r>
@@ -276,9 +412,73 @@
       </w:r>
     </w:p>
     <w:p>
+      <w:pPr>
+        <w:pStyle w:val="Heading4"/>
+        <w:rPr>
+          <w:rFonts w:asciiTheme="minorHAnsi" w:hAnsiTheme="minorHAnsi" w:cs="Segoe UI"/>
+          <w:i w:val="0"/>
+          <w:shd w:val="clear" w:color="auto" w:fill="FFFFFF"/>
+        </w:rPr>
+      </w:pPr>
       <w:r>
-        <w:t>Generated and manipulated large data sets. Cleaned and organized data. Analyzed and reported data to educational board, made presentations of results at science symposium and math conference.</w:t>
+        <w:rPr>
+          <w:rFonts w:asciiTheme="minorHAnsi" w:hAnsiTheme="minorHAnsi" w:cs="Segoe UI"/>
+          <w:i w:val="0"/>
+          <w:shd w:val="clear" w:color="auto" w:fill="FFFFFF"/>
+        </w:rPr>
+        <w:t>Trained and managed over 40 fellow tutors</w:t>
       </w:r>
+      <w:r>
+        <w:rPr>
+          <w:rFonts w:asciiTheme="minorHAnsi" w:hAnsiTheme="minorHAnsi" w:cs="Segoe UI"/>
+          <w:i w:val="0"/>
+          <w:shd w:val="clear" w:color="auto" w:fill="FFFFFF"/>
+        </w:rPr>
+        <w:t xml:space="preserve">. </w:t>
+      </w:r>
+      <w:r>
+        <w:rPr>
+          <w:rFonts w:asciiTheme="minorHAnsi" w:hAnsiTheme="minorHAnsi" w:cs="Segoe UI"/>
+          <w:i w:val="0"/>
+          <w:shd w:val="clear" w:color="auto" w:fill="FFFFFF"/>
+        </w:rPr>
+        <w:t>Presented in classrooms advocating tutoring, and Interviewed tutoring candidates</w:t>
+      </w:r>
+      <w:r>
+        <w:rPr>
+          <w:rFonts w:asciiTheme="minorHAnsi" w:hAnsiTheme="minorHAnsi" w:cs="Segoe UI"/>
+          <w:i w:val="0"/>
+          <w:shd w:val="clear" w:color="auto" w:fill="FFFFFF"/>
+        </w:rPr>
+        <w:t xml:space="preserve">. </w:t>
+      </w:r>
+      <w:r>
+        <w:rPr>
+          <w:rFonts w:asciiTheme="minorHAnsi" w:hAnsiTheme="minorHAnsi" w:cs="Segoe UI"/>
+          <w:i w:val="0"/>
+          <w:shd w:val="clear" w:color="auto" w:fill="FFFFFF"/>
+        </w:rPr>
+        <w:t>Tutored students privately and in large groups</w:t>
+      </w:r>
+      <w:r>
+        <w:rPr>
+          <w:rFonts w:asciiTheme="minorHAnsi" w:hAnsiTheme="minorHAnsi" w:cs="Segoe UI"/>
+          <w:i w:val="0"/>
+          <w:shd w:val="clear" w:color="auto" w:fill="FFFFFF"/>
+        </w:rPr>
+        <w:t>.</w:t>
+      </w:r>
+    </w:p>
+    <w:p>
+      <w:pPr>
+        <w:pStyle w:val="Heading4"/>
+        <w:rPr>
+          <w:rFonts w:ascii="Segoe UI" w:hAnsi="Segoe UI" w:cs="Segoe UI"/>
+          <w:sz w:val="21"/>
+          <w:szCs w:val="21"/>
+          <w:shd w:val="clear" w:color="auto" w:fill="FFFFFF"/>
+        </w:rPr>
+      </w:pPr>
     </w:p>
     <w:p>
       <w:pPr>
@@ -544,7 +744,6 @@
         <w:showingPlcHdr/>
         <w15:appearance w15:val="hidden"/>
       </w:sdtPr>
-      <w:sdtEndPr/>
       <w:sdtContent>
         <w:p>
           <w:pPr>
@@ -560,75 +759,21 @@
       <w:pPr>
         <w:pStyle w:val="Heading2"/>
       </w:pPr>
-      <w:sdt>
-        <w:sdtPr>
-          <w:alias w:val="Enter degree1:"/>
-          <w:tag w:val="Enter degree1:"/>
-          <w:id w:val="-1403435167"/>
-          <w:placeholder>
-            <w:docPart w:val="0AB8C9205AE54B208F669A3581883F12"/>
-          </w:placeholder>
-          <w:temporary/>
-          <w:showingPlcHdr/>
-          <w15:appearance w15:val="hidden"/>
-          <w:text/>
-        </w:sdtPr>
-        <w:sdtEndPr/>
-        <w:sdtContent>
-          <w:r>
-            <w:t>Degree</w:t>
-          </w:r>
-          <w:r>
-            <w:t xml:space="preserve"> 1</w:t>
-          </w:r>
-        </w:sdtContent>
-      </w:sdt>
+      <w:r>
+        <w:t>Bachelor of science</w:t>
+      </w:r>
       <w:r>
         <w:t> | </w:t>
       </w:r>
-      <w:sdt>
-        <w:sdtPr>
-          <w:alias w:val="Enter degree1 earned date:"/>
-          <w:tag w:val="Enter degree1 earned date:"/>
-          <w:id w:val="-315799195"/>
-          <w:placeholder>
-            <w:docPart w:val="0F12D6B5B004492D93F583A37DC1149B"/>
-          </w:placeholder>
-          <w:temporary/>
-          <w:showingPlcHdr/>
-          <w15:appearance w15:val="hidden"/>
-          <w:text/>
-        </w:sdtPr>
-        <w:sdtEndPr/>
-        <w:sdtContent>
-          <w:r>
-            <w:t>Date Earned</w:t>
-          </w:r>
-        </w:sdtContent>
-      </w:sdt>
+      <w:r>
+        <w:t>2016</w:t>
+      </w:r>
       <w:r>
         <w:t> | </w:t>
       </w:r>
-      <w:sdt>
-        <w:sdtPr>
-          <w:alias w:val="Enter degree1 school:"/>
-          <w:tag w:val="Enter degree1 school:"/>
-          <w:id w:val="530385979"/>
-          <w:placeholder>
-            <w:docPart w:val="AE1D657D2CD14D55916681427C33B47E"/>
-          </w:placeholder>
-          <w:temporary/>
-          <w:showingPlcHdr/>
-          <w15:appearance w15:val="hidden"/>
-          <w:text/>
-        </w:sdtPr>
-        <w:sdtEndPr/>
-        <w:sdtContent>
-          <w:r>
-            <w:t>School</w:t>
-          </w:r>
-        </w:sdtContent>
-      </w:sdt>
+      <w:r>
+        <w:t>Central washington university</w:t>
+      </w:r>
     </w:p>
     <w:p>
       <w:pPr>
@@ -650,7 +795,6 @@
           <w:showingPlcHdr/>
           <w15:appearance w15:val="hidden"/>
         </w:sdtPr>
-        <w:sdtEndPr/>
         <w:sdtContent>
           <w:r>
             <w:t>Major</w:t>
@@ -660,26 +804,9 @@
       <w:r>
         <w:t xml:space="preserve">: </w:t>
       </w:r>
-      <w:sdt>
-        <w:sdtPr>
-          <w:alias w:val="Enter degree1 major:"/>
-          <w:tag w:val="Enter degree1 major:"/>
-          <w:id w:val="1821224400"/>
-          <w:placeholder>
-            <w:docPart w:val="3DCC85F380F4450AB2D28CB137DB6D88"/>
-          </w:placeholder>
-          <w:temporary/>
-          <w:showingPlcHdr/>
-          <w15:appearance w15:val="hidden"/>
-          <w:text/>
-        </w:sdtPr>
-        <w:sdtEndPr/>
-        <w:sdtContent>
-          <w:r>
-            <w:t>Tap here to enter text</w:t>
-          </w:r>
-        </w:sdtContent>
-      </w:sdt>
+      <w:r>
+        <w:t>Physics</w:t>
+      </w:r>
     </w:p>
     <w:p>
       <w:pPr>
@@ -697,7 +824,6 @@
           <w:showingPlcHdr/>
           <w15:appearance w15:val="hidden"/>
         </w:sdtPr>
-        <w:sdtEndPr/>
         <w:sdtContent>
           <w:r>
             <w:t>Minor</w:t>
@@ -705,296 +831,14 @@
         </w:sdtContent>
       </w:sdt>
       <w:r>
-        <w:t xml:space="preserve">: </w:t>
+        <w:t>s</w:t>
       </w:r>
-      <w:sdt>
-        <w:sdtPr>
-          <w:alias w:val="Enter degree1 minor:"/>
-          <w:tag w:val="Enter degree1 minor:"/>
-          <w:id w:val="1025376684"/>
-          <w:placeholder>
-            <w:docPart w:val="3DCC85F380F4450AB2D28CB137DB6D88"/>
-          </w:placeholder>
-          <w:temporary/>
-          <w:showingPlcHdr/>
-          <w15:appearance w15:val="hidden"/>
-          <w:text/>
-        </w:sdtPr>
-        <w:sdtEndPr/>
-        <w:sdtContent>
-          <w:r>
-            <w:t>Tap here to enter text</w:t>
-          </w:r>
-        </w:sdtContent>
-      </w:sdt>
-    </w:p>
-    <w:p>
-      <w:pPr>
-        <w:pStyle w:val="ListBullet"/>
-      </w:pPr>
-      <w:sdt>
-        <w:sdtPr>
-          <w:alias w:val="Related coursework:"/>
-          <w:tag w:val="Related coursework:"/>
-          <w:id w:val="879673472"/>
-          <w:placeholder>
-            <w:docPart w:val="8C7EE97AB2474FB29B20969318F83365"/>
-          </w:placeholder>
-          <w:temporary/>
-          <w:showingPlcHdr/>
-          <w15:appearance w15:val="hidden"/>
-        </w:sdtPr>
-        <w:sdtEndPr/>
-        <w:sdtContent>
-          <w:r>
-            <w:t>Related coursework</w:t>
-          </w:r>
-        </w:sdtContent>
-      </w:sdt>
       <w:r>
         <w:t xml:space="preserve">: </w:t>
       </w:r>
-      <w:sdt>
-        <w:sdtPr>
-          <w:alias w:val="Enter degree1 related coursework:"/>
-          <w:tag w:val="Enter degree1 related coursework:"/>
-          <w:id w:val="1648172142"/>
-          <w:placeholder>
-            <w:docPart w:val="3DCC85F380F4450AB2D28CB137DB6D88"/>
-          </w:placeholder>
-          <w:temporary/>
-          <w:showingPlcHdr/>
-          <w15:appearance w15:val="hidden"/>
-          <w:text/>
-        </w:sdtPr>
-        <w:sdtEndPr/>
-        <w:sdtContent>
-          <w:r>
-            <w:t>Tap here to enter text</w:t>
-          </w:r>
-        </w:sdtContent>
-      </w:sdt>
-    </w:p>
-    <w:p>
-      <w:pPr>
-        <w:pStyle w:val="Heading2"/>
-      </w:pPr>
-      <w:sdt>
-        <w:sdtPr>
-          <w:alias w:val="Enter degree2:"/>
-          <w:tag w:val="Enter degree2:"/>
-          <w:id w:val="1952820257"/>
-          <w:placeholder>
-            <w:docPart w:val="7581331F2BFB48C2A0D4E5ED8DB50CEB"/>
-          </w:placeholder>
-          <w:temporary/>
-          <w:showingPlcHdr/>
-          <w15:appearance w15:val="hidden"/>
-        </w:sdtPr>
-        <w:sdtEndPr/>
-        <w:sdtContent>
-          <w:r>
-            <w:t>degree</w:t>
-          </w:r>
-          <w:r>
-            <w:t xml:space="preserve"> </w:t>
-          </w:r>
-          <w:r>
-            <w:t>2</w:t>
-          </w:r>
-        </w:sdtContent>
-      </w:sdt>
       <w:r>
-        <w:t> | </w:t>
+        <w:t>Computer Science, Mathematics</w:t>
       </w:r>
-      <w:sdt>
-        <w:sdtPr>
-          <w:alias w:val="Enter degree2 earned date:"/>
-          <w:tag w:val="Enter degree2 earned date:"/>
-          <w:id w:val="1005787742"/>
-          <w:placeholder>
-            <w:docPart w:val="0F12D6B5B004492D93F583A37DC1149B"/>
-          </w:placeholder>
-          <w:temporary/>
-          <w:showingPlcHdr/>
-          <w15:appearance w15:val="hidden"/>
-          <w:text/>
-        </w:sdtPr>
-        <w:sdtEndPr/>
-        <w:sdtContent>
-          <w:r>
-            <w:t>Date Earned</w:t>
-          </w:r>
-        </w:sdtContent>
-      </w:sdt>
-      <w:r>
-        <w:t> | </w:t>
-      </w:r>
-      <w:sdt>
-        <w:sdtPr>
-          <w:alias w:val="Enter degree2 school:"/>
-          <w:tag w:val="Enter degree2 school:"/>
-          <w:id w:val="-738393747"/>
-          <w:placeholder>
-            <w:docPart w:val="AE1D657D2CD14D55916681427C33B47E"/>
-          </w:placeholder>
-          <w:temporary/>
-          <w:showingPlcHdr/>
-          <w15:appearance w15:val="hidden"/>
-          <w:text/>
-        </w:sdtPr>
-        <w:sdtEndPr/>
-        <w:sdtContent>
-          <w:r>
-            <w:t>School</w:t>
-          </w:r>
-        </w:sdtContent>
-      </w:sdt>
-    </w:p>
-    <w:p>
-      <w:pPr>
-        <w:pStyle w:val="ListBullet"/>
-      </w:pPr>
-      <w:sdt>
-        <w:sdtPr>
-          <w:alias w:val="Major:"/>
-          <w:tag w:val="Major:"/>
-          <w:id w:val="1020971286"/>
-          <w:placeholder>
-            <w:docPart w:val="A586DA75631540A2A20A0CDFBEAE4964"/>
-          </w:placeholder>
-          <w:temporary/>
-          <w:showingPlcHdr/>
-          <w15:appearance w15:val="hidden"/>
-        </w:sdtPr>
-        <w:sdtEndPr/>
-        <w:sdtContent>
-          <w:r>
-            <w:t>Major</w:t>
-          </w:r>
-        </w:sdtContent>
-      </w:sdt>
-      <w:r>
-        <w:t xml:space="preserve">: </w:t>
-      </w:r>
-      <w:sdt>
-        <w:sdtPr>
-          <w:alias w:val="Enter degree2 major:"/>
-          <w:tag w:val="Enter degree2 major:"/>
-          <w:id w:val="-272714020"/>
-          <w:placeholder>
-            <w:docPart w:val="3DCC85F380F4450AB2D28CB137DB6D88"/>
-          </w:placeholder>
-          <w:temporary/>
-          <w:showingPlcHdr/>
-          <w15:appearance w15:val="hidden"/>
-          <w:text/>
-        </w:sdtPr>
-        <w:sdtEndPr/>
-        <w:sdtContent>
-          <w:r>
-            <w:t>Tap here to enter text</w:t>
-          </w:r>
-        </w:sdtContent>
-      </w:sdt>
-    </w:p>
-    <w:p>
-      <w:pPr>
-        <w:pStyle w:val="ListBullet"/>
-        <w:numPr>
-          <w:ilvl w:val="0"/>
-          <w:numId w:val="16"/>
-        </w:numPr>
-      </w:pPr>
-      <w:sdt>
-        <w:sdtPr>
-          <w:alias w:val="Minor:"/>
-          <w:tag w:val="Minor:"/>
-          <w:id w:val="838737137"/>
-          <w:placeholder>
-            <w:docPart w:val="5C28A3A6C6B145009277D8C3902BAF86"/>
-          </w:placeholder>
-          <w:temporary/>
-          <w:showingPlcHdr/>
-          <w15:appearance w15:val="hidden"/>
-        </w:sdtPr>
-        <w:sdtEndPr/>
-        <w:sdtContent>
-          <w:r>
-            <w:t>Minor</w:t>
-          </w:r>
-        </w:sdtContent>
-      </w:sdt>
-      <w:r>
-        <w:t xml:space="preserve">: </w:t>
-      </w:r>
-      <w:sdt>
-        <w:sdtPr>
-          <w:alias w:val="Enter degree2 minor:"/>
-          <w:tag w:val="Enter degree2 minor:"/>
-          <w:id w:val="2005002594"/>
-          <w:placeholder>
-            <w:docPart w:val="3DCC85F380F4450AB2D28CB137DB6D88"/>
-          </w:placeholder>
-          <w:temporary/>
-          <w:showingPlcHdr/>
-          <w15:appearance w15:val="hidden"/>
-          <w:text/>
-        </w:sdtPr>
-        <w:sdtEndPr/>
-        <w:sdtContent>
-          <w:r>
-            <w:t>Tap here to enter text</w:t>
-          </w:r>
-        </w:sdtContent>
-      </w:sdt>
-    </w:p>
-    <w:p>
-      <w:pPr>
-        <w:pStyle w:val="ListBullet"/>
-      </w:pPr>
-      <w:sdt>
-        <w:sdtPr>
-          <w:alias w:val="Related coursework:"/>
-          <w:tag w:val="Related coursework:"/>
-          <w:id w:val="-1166860039"/>
-          <w:placeholder>
-            <w:docPart w:val="E5618FD7A7904C0CB2649F1811D9B3EC"/>
-          </w:placeholder>
-          <w:temporary/>
-          <w:showingPlcHdr/>
-          <w15:appearance w15:val="hidden"/>
-        </w:sdtPr>
-        <w:sdtEndPr/>
-        <w:sdtContent>
-          <w:r>
-            <w:t>Related coursework</w:t>
-          </w:r>
-        </w:sdtContent>
-      </w:sdt>
-      <w:r>
-        <w:t xml:space="preserve">: </w:t>
-      </w:r>
-      <w:sdt>
-        <w:sdtPr>
-          <w:alias w:val="Enter degree2 related coursework:"/>
-          <w:tag w:val="Enter degree2 related coursework:"/>
-          <w:id w:val="-952174636"/>
-          <w:placeholder>
-            <w:docPart w:val="3DCC85F380F4450AB2D28CB137DB6D88"/>
-          </w:placeholder>
-          <w:temporary/>
-          <w:showingPlcHdr/>
-          <w15:appearance w15:val="hidden"/>
-          <w:text/>
-        </w:sdtPr>
-        <w:sdtEndPr/>
-        <w:sdtContent>
-          <w:r>
-            <w:t>Tap here to enter text</w:t>
-          </w:r>
-        </w:sdtContent>
-      </w:sdt>
     </w:p>
     <w:sdt>
       <w:sdtPr>
@@ -1008,7 +852,6 @@
         <w:showingPlcHdr/>
         <w15:appearance w15:val="hidden"/>
       </w:sdtPr>
-      <w:sdtEndPr/>
       <w:sdtContent>
         <w:p>
           <w:pPr>
@@ -1032,7 +875,6 @@
         <w:showingPlcHdr/>
         <w15:appearance w15:val="hidden"/>
       </w:sdtPr>
-      <w:sdtEndPr/>
       <w:sdtContent>
         <w:p>
           <w:pPr>
@@ -1056,7 +898,6 @@
         <w:showingPlcHdr/>
         <w15:appearance w15:val="hidden"/>
       </w:sdtPr>
-      <w:sdtEndPr/>
       <w:sdtContent>
         <w:p>
           <w:pPr>
@@ -1080,7 +921,6 @@
         <w:showingPlcHdr/>
         <w15:appearance w15:val="hidden"/>
       </w:sdtPr>
-      <w:sdtEndPr/>
       <w:sdtContent>
         <w:p>
           <w:pPr>
@@ -1104,7 +944,6 @@
         <w:showingPlcHdr/>
         <w15:appearance w15:val="hidden"/>
       </w:sdtPr>
-      <w:sdtEndPr/>
       <w:sdtContent>
         <w:p>
           <w:pPr>
@@ -1128,7 +967,6 @@
         <w:showingPlcHdr/>
         <w15:appearance w15:val="hidden"/>
       </w:sdtPr>
-      <w:sdtEndPr/>
       <w:sdtContent>
         <w:p>
           <w:pPr>
@@ -1156,7 +994,6 @@
           <w:showingPlcHdr/>
           <w15:appearance w15:val="hidden"/>
         </w:sdtPr>
-        <w:sdtEndPr/>
         <w:sdtContent>
           <w:r>
             <w:t>You delivered that big presentation to rave reviews. Don’t be shy about it now! This is the place to show how well you work and play with others.</w:t>
@@ -1176,7 +1013,6 @@
         <w:showingPlcHdr/>
         <w15:appearance w15:val="hidden"/>
       </w:sdtPr>
-      <w:sdtEndPr/>
       <w:sdtContent>
         <w:p>
           <w:pPr>
@@ -1204,7 +1040,6 @@
           <w:showingPlcHdr/>
           <w15:appearance w15:val="hidden"/>
         </w:sdtPr>
-        <w:sdtEndPr/>
         <w:sdtContent>
           <w:r>
             <w:t>Are you president of your fraternity, head of the condo board, or a team lead for your favorite charity? You’re a natural leader—tell it like it is!</w:t>
@@ -1212,276 +1047,6 @@
         </w:sdtContent>
       </w:sdt>
     </w:p>
-    <w:sdt>
-      <w:sdtPr>
-        <w:alias w:val="Experience:"/>
-        <w:tag w:val="Experience:"/>
-        <w:id w:val="1494989950"/>
-        <w:placeholder>
-          <w:docPart w:val="58A7F46E59044ED5B0BCCAB9E088C53B"/>
-        </w:placeholder>
-        <w:temporary/>
-        <w:showingPlcHdr/>
-        <w15:appearance w15:val="hidden"/>
-      </w:sdtPr>
-      <w:sdtEndPr/>
-      <w:sdtContent>
-        <w:p>
-          <w:pPr>
-            <w:pStyle w:val="Heading1"/>
-          </w:pPr>
-          <w:r>
-            <w:t>Experience</w:t>
-          </w:r>
-        </w:p>
-      </w:sdtContent>
-    </w:sdt>
-    <w:p>
-      <w:pPr>
-        <w:pStyle w:val="Heading2"/>
-      </w:pPr>
-      <w:sdt>
-        <w:sdtPr>
-          <w:alias w:val="Enter job title1:"/>
-          <w:tag w:val="Enter job title1:"/>
-          <w:id w:val="-1093548063"/>
-          <w:placeholder>
-            <w:docPart w:val="A574B22AB7F9434785DDBBF4B06F0DC7"/>
-          </w:placeholder>
-          <w:temporary/>
-          <w:showingPlcHdr/>
-          <w15:appearance w15:val="hidden"/>
-          <w:text/>
-        </w:sdtPr>
-        <w:sdtEndPr/>
-        <w:sdtContent>
-          <w:r>
-            <w:t>Job Title</w:t>
-          </w:r>
-          <w:r>
-            <w:t xml:space="preserve"> 1</w:t>
-          </w:r>
-        </w:sdtContent>
-      </w:sdt>
-      <w:r>
-        <w:t> | </w:t>
-      </w:r>
-      <w:sdt>
-        <w:sdtPr>
-          <w:alias w:val="Enter company for job1:"/>
-          <w:tag w:val="Enter company for job1:"/>
-          <w:id w:val="2063141089"/>
-          <w:placeholder>
-            <w:docPart w:val="632F7CAF8BF54675BC5DE1682940C52E"/>
-          </w:placeholder>
-          <w:temporary/>
-          <w:showingPlcHdr/>
-          <w15:appearance w15:val="hidden"/>
-          <w:text/>
-        </w:sdtPr>
-        <w:sdtEndPr/>
-        <w:sdtContent>
-          <w:r>
-            <w:t>Company</w:t>
-          </w:r>
-        </w:sdtContent>
-      </w:sdt>
-      <w:r>
-        <w:t> | </w:t>
-      </w:r>
-      <w:sdt>
-        <w:sdtPr>
-          <w:alias w:val="Enter start date for job1:"/>
-          <w:tag w:val="Enter start date for job1:"/>
-          <w:id w:val="-577978458"/>
-          <w:placeholder>
-            <w:docPart w:val="90803FBAED0949268D361BFC5733C204"/>
-          </w:placeholder>
-          <w:temporary/>
-          <w:showingPlcHdr/>
-          <w15:appearance w15:val="hidden"/>
-          <w:text/>
-        </w:sdtPr>
-        <w:sdtEndPr/>
-        <w:sdtContent>
-          <w:r>
-            <w:t>Dates From</w:t>
-          </w:r>
-        </w:sdtContent>
-      </w:sdt>
-      <w:r>
-        <w:t xml:space="preserve"> - </w:t>
-      </w:r>
-      <w:sdt>
-        <w:sdtPr>
-          <w:alias w:val="Enter end date for job1:"/>
-          <w:tag w:val="Enter end date for job1:"/>
-          <w:id w:val="2113006613"/>
-          <w:placeholder>
-            <w:docPart w:val="CF112E02D8CD4EE581FFFC581613ED42"/>
-          </w:placeholder>
-          <w:temporary/>
-          <w:showingPlcHdr/>
-          <w15:appearance w15:val="hidden"/>
-        </w:sdtPr>
-        <w:sdtEndPr/>
-        <w:sdtContent>
-          <w:r>
-            <w:t>To</w:t>
-          </w:r>
-        </w:sdtContent>
-      </w:sdt>
-    </w:p>
-    <w:sdt>
-      <w:sdtPr>
-        <w:alias w:val="Enter key responsibilities for job1:"/>
-        <w:tag w:val="Enter key responsibilities for job1:"/>
-        <w:id w:val="-513455036"/>
-        <w:placeholder>
-          <w:docPart w:val="A9ED9C4B2E7049D28866594D45E99AD8"/>
-        </w:placeholder>
-        <w:temporary/>
-        <w:showingPlcHdr/>
-        <w15:appearance w15:val="hidden"/>
-      </w:sdtPr>
-      <w:sdtEndPr/>
-      <w:sdtContent>
-        <w:p>
-          <w:pPr>
-            <w:pStyle w:val="ListBullet"/>
-          </w:pPr>
-          <w:r>
-            <w:t>This is the place for a brief summary of your key responsibilities and most stellar accomplishments.</w:t>
-          </w:r>
-        </w:p>
-      </w:sdtContent>
-    </w:sdt>
-    <w:p>
-      <w:pPr>
-        <w:pStyle w:val="Heading2"/>
-      </w:pPr>
-      <w:sdt>
-        <w:sdtPr>
-          <w:alias w:val="Enter job title2:"/>
-          <w:tag w:val="Enter job title2:"/>
-          <w:id w:val="-566108250"/>
-          <w:placeholder>
-            <w:docPart w:val="5E454EF9A68E4421A3150918607FA93A"/>
-          </w:placeholder>
-          <w:temporary/>
-          <w:showingPlcHdr/>
-          <w15:appearance w15:val="hidden"/>
-        </w:sdtPr>
-        <w:sdtEndPr/>
-        <w:sdtContent>
-          <w:r>
-            <w:t>job title</w:t>
-          </w:r>
-          <w:r>
-            <w:t xml:space="preserve"> </w:t>
-          </w:r>
-          <w:r>
-            <w:t>2</w:t>
-          </w:r>
-        </w:sdtContent>
-      </w:sdt>
-      <w:r>
-        <w:t> | </w:t>
-      </w:r>
-      <w:sdt>
-        <w:sdtPr>
-          <w:alias w:val="Enter company for job2:"/>
-          <w:tag w:val="Enter company for job2:"/>
-          <w:id w:val="71088070"/>
-          <w:placeholder>
-            <w:docPart w:val="632F7CAF8BF54675BC5DE1682940C52E"/>
-          </w:placeholder>
-          <w:temporary/>
-          <w:showingPlcHdr/>
-          <w15:appearance w15:val="hidden"/>
-          <w:text/>
-        </w:sdtPr>
-        <w:sdtEndPr/>
-        <w:sdtContent>
-          <w:r>
-            <w:t>Company</w:t>
-          </w:r>
-        </w:sdtContent>
-      </w:sdt>
-      <w:r>
-        <w:t> | </w:t>
-      </w:r>
-      <w:sdt>
-        <w:sdtPr>
-          <w:alias w:val="Enter start date for job2:"/>
-          <w:tag w:val="Enter start date for job2:"/>
-          <w:id w:val="2091572416"/>
-          <w:placeholder>
-            <w:docPart w:val="90803FBAED0949268D361BFC5733C204"/>
-          </w:placeholder>
-          <w:temporary/>
-          <w:showingPlcHdr/>
-          <w15:appearance w15:val="hidden"/>
-          <w:text/>
-        </w:sdtPr>
-        <w:sdtEndPr/>
-        <w:sdtContent>
-          <w:r>
-            <w:t>Dates From</w:t>
-          </w:r>
-        </w:sdtContent>
-      </w:sdt>
-      <w:r>
-        <w:t xml:space="preserve"> - </w:t>
-      </w:r>
-      <w:sdt>
-        <w:sdtPr>
-          <w:alias w:val="Enter end date for job2:"/>
-          <w:tag w:val="Enter end date for job2:"/>
-          <w:id w:val="324018924"/>
-          <w:placeholder>
-            <w:docPart w:val="556EA398F8874C268A399D29A70A1B9F"/>
-          </w:placeholder>
-          <w:temporary/>
-          <w:showingPlcHdr/>
-          <w15:appearance w15:val="hidden"/>
-        </w:sdtPr>
-        <w:sdtEndPr/>
-        <w:sdtContent>
-          <w:r>
-            <w:t>To</w:t>
-          </w:r>
-        </w:sdtContent>
-      </w:sdt>
-    </w:p>
-    <w:sdt>
-      <w:sdtPr>
-        <w:alias w:val="Enter key responsibilities for job2:"/>
-        <w:tag w:val="Enter key responsibilities for job2:"/>
-        <w:id w:val="602385737"/>
-        <w:placeholder>
-          <w:docPart w:val="A9ED9C4B2E7049D28866594D45E99AD8"/>
-        </w:placeholder>
-        <w:temporary/>
-        <w:showingPlcHdr/>
-        <w15:appearance w15:val="hidden"/>
-      </w:sdtPr>
-      <w:sdtEndPr/>
-      <w:sdtContent>
-        <w:p>
-          <w:pPr>
-            <w:pStyle w:val="ListBullet"/>
-            <w:numPr>
-              <w:ilvl w:val="0"/>
-              <w:numId w:val="19"/>
-            </w:numPr>
-          </w:pPr>
-          <w:r>
-            <w:t>This is the place for a brief summary of your key responsibilities and most stellar accomplishments.</w:t>
-          </w:r>
-        </w:p>
-      </w:sdtContent>
-    </w:sdt>
     <w:sectPr>
       <w:footerReference w:type="default" r:id="rId8"/>
       <w:pgSz w:w="12240" w:h="15840"/>
@@ -28090,84 +27655,6 @@
     </w:docPart>
     <w:docPart>
       <w:docPartPr>
-        <w:name w:val="0AB8C9205AE54B208F669A3581883F12"/>
-        <w:category>
-          <w:name w:val="General"/>
-          <w:gallery w:val="placeholder"/>
-        </w:category>
-        <w:types>
-          <w:type w:val="bbPlcHdr"/>
-        </w:types>
-        <w:behaviors>
-          <w:behavior w:val="content"/>
-        </w:behaviors>
-        <w:guid w:val="{577C57B2-89FF-4ECA-BB24-CE52AEEB7F46}"/>
-      </w:docPartPr>
-      <w:docPartBody>
-        <w:p>
-          <w:pPr>
-            <w:pStyle w:val="0AB8C9205AE54B208F669A3581883F12"/>
-          </w:pPr>
-          <w:r>
-            <w:t>Degree 1</w:t>
-          </w:r>
-        </w:p>
-      </w:docPartBody>
-    </w:docPart>
-    <w:docPart>
-      <w:docPartPr>
-        <w:name w:val="0F12D6B5B004492D93F583A37DC1149B"/>
-        <w:category>
-          <w:name w:val="General"/>
-          <w:gallery w:val="placeholder"/>
-        </w:category>
-        <w:types>
-          <w:type w:val="bbPlcHdr"/>
-        </w:types>
-        <w:behaviors>
-          <w:behavior w:val="content"/>
-        </w:behaviors>
-        <w:guid w:val="{B7C99EBF-8405-4B83-AF45-19F7941AC3D3}"/>
-      </w:docPartPr>
-      <w:docPartBody>
-        <w:p>
-          <w:pPr>
-            <w:pStyle w:val="0F12D6B5B004492D93F583A37DC1149B"/>
-          </w:pPr>
-          <w:r>
-            <w:t>Date Earned</w:t>
-          </w:r>
-        </w:p>
-      </w:docPartBody>
-    </w:docPart>
-    <w:docPart>
-      <w:docPartPr>
-        <w:name w:val="AE1D657D2CD14D55916681427C33B47E"/>
-        <w:category>
-          <w:name w:val="General"/>
-          <w:gallery w:val="placeholder"/>
-        </w:category>
-        <w:types>
-          <w:type w:val="bbPlcHdr"/>
-        </w:types>
-        <w:behaviors>
-          <w:behavior w:val="content"/>
-        </w:behaviors>
-        <w:guid w:val="{8CAECF12-A5D3-472D-98B7-CBA00F7B138B}"/>
-      </w:docPartPr>
-      <w:docPartBody>
-        <w:p>
-          <w:pPr>
-            <w:pStyle w:val="AE1D657D2CD14D55916681427C33B47E"/>
-          </w:pPr>
-          <w:r>
-            <w:t>School</w:t>
-          </w:r>
-        </w:p>
-      </w:docPartBody>
-    </w:docPart>
-    <w:docPart>
-      <w:docPartPr>
         <w:name w:val="5A9E25B3201C49D09FD0C7F3A6C9D14A"/>
         <w:category>
           <w:name w:val="General"/>
@@ -28194,32 +27681,6 @@
     </w:docPart>
     <w:docPart>
       <w:docPartPr>
-        <w:name w:val="3DCC85F380F4450AB2D28CB137DB6D88"/>
-        <w:category>
-          <w:name w:val="General"/>
-          <w:gallery w:val="placeholder"/>
-        </w:category>
-        <w:types>
-          <w:type w:val="bbPlcHdr"/>
-        </w:types>
-        <w:behaviors>
-          <w:behavior w:val="content"/>
-        </w:behaviors>
-        <w:guid w:val="{5E0FAE36-793F-4B3F-8521-882D7FAB5848}"/>
-      </w:docPartPr>
-      <w:docPartBody>
-        <w:p>
-          <w:pPr>
-            <w:pStyle w:val="3DCC85F380F4450AB2D28CB137DB6D88"/>
-          </w:pPr>
-          <w:r>
-            <w:t>Tap here to enter text</w:t>
-          </w:r>
-        </w:p>
-      </w:docPartBody>
-    </w:docPart>
-    <w:docPart>
-      <w:docPartPr>
         <w:name w:val="9FF1460B94F24983AFFB11860C352FF0"/>
         <w:category>
           <w:name w:val="General"/>
@@ -28240,142 +27701,6 @@
           </w:pPr>
           <w:r>
             <w:t>Minor</w:t>
-          </w:r>
-        </w:p>
-      </w:docPartBody>
-    </w:docPart>
-    <w:docPart>
-      <w:docPartPr>
-        <w:name w:val="8C7EE97AB2474FB29B20969318F83365"/>
-        <w:category>
-          <w:name w:val="General"/>
-          <w:gallery w:val="placeholder"/>
-        </w:category>
-        <w:types>
-          <w:type w:val="bbPlcHdr"/>
-        </w:types>
-        <w:behaviors>
-          <w:behavior w:val="content"/>
-        </w:behaviors>
-        <w:guid w:val="{90D64996-F079-4A5C-B42D-71EFD727304F}"/>
-      </w:docPartPr>
-      <w:docPartBody>
-        <w:p>
-          <w:pPr>
-            <w:pStyle w:val="8C7EE97AB2474FB29B20969318F83365"/>
-          </w:pPr>
-          <w:r>
-            <w:t>Related coursework</w:t>
-          </w:r>
-        </w:p>
-      </w:docPartBody>
-    </w:docPart>
-    <w:docPart>
-      <w:docPartPr>
-        <w:name w:val="7581331F2BFB48C2A0D4E5ED8DB50CEB"/>
-        <w:category>
-          <w:name w:val="General"/>
-          <w:gallery w:val="placeholder"/>
-        </w:category>
-        <w:types>
-          <w:type w:val="bbPlcHdr"/>
-        </w:types>
-        <w:behaviors>
-          <w:behavior w:val="content"/>
-        </w:behaviors>
-        <w:guid w:val="{7802CE34-F92C-4D7C-8156-729ABA285B89}"/>
-      </w:docPartPr>
-      <w:docPartBody>
-        <w:p>
-          <w:pPr>
-            <w:pStyle w:val="7581331F2BFB48C2A0D4E5ED8DB50CEB"/>
-          </w:pPr>
-          <w:r>
-            <w:t>degree</w:t>
-          </w:r>
-          <w:r>
-            <w:t xml:space="preserve"> </w:t>
-          </w:r>
-          <w:r>
-            <w:t>2</w:t>
-          </w:r>
-        </w:p>
-      </w:docPartBody>
-    </w:docPart>
-    <w:docPart>
-      <w:docPartPr>
-        <w:name w:val="A586DA75631540A2A20A0CDFBEAE4964"/>
-        <w:category>
-          <w:name w:val="General"/>
-          <w:gallery w:val="placeholder"/>
-        </w:category>
-        <w:types>
-          <w:type w:val="bbPlcHdr"/>
-        </w:types>
-        <w:behaviors>
-          <w:behavior w:val="content"/>
-        </w:behaviors>
-        <w:guid w:val="{77339B18-EAEF-4837-8B19-A5083403749B}"/>
-      </w:docPartPr>
-      <w:docPartBody>
-        <w:p>
-          <w:pPr>
-            <w:pStyle w:val="A586DA75631540A2A20A0CDFBEAE4964"/>
-          </w:pPr>
-          <w:r>
-            <w:t>Major</w:t>
-          </w:r>
-        </w:p>
-      </w:docPartBody>
-    </w:docPart>
-    <w:docPart>
-      <w:docPartPr>
-        <w:name w:val="5C28A3A6C6B145009277D8C3902BAF86"/>
-        <w:category>
-          <w:name w:val="General"/>
-          <w:gallery w:val="placeholder"/>
-        </w:category>
-        <w:types>
-          <w:type w:val="bbPlcHdr"/>
-        </w:types>
-        <w:behaviors>
-          <w:behavior w:val="content"/>
-        </w:behaviors>
-        <w:guid w:val="{0207B444-BEEF-45EE-8F87-9DB7FBF8BBA8}"/>
-      </w:docPartPr>
-      <w:docPartBody>
-        <w:p>
-          <w:pPr>
-            <w:pStyle w:val="5C28A3A6C6B145009277D8C3902BAF86"/>
-          </w:pPr>
-          <w:r>
-            <w:t>Minor</w:t>
-          </w:r>
-        </w:p>
-      </w:docPartBody>
-    </w:docPart>
-    <w:docPart>
-      <w:docPartPr>
-        <w:name w:val="E5618FD7A7904C0CB2649F1811D9B3EC"/>
-        <w:category>
-          <w:name w:val="General"/>
-          <w:gallery w:val="placeholder"/>
-        </w:category>
-        <w:types>
-          <w:type w:val="bbPlcHdr"/>
-        </w:types>
-        <w:behaviors>
-          <w:behavior w:val="content"/>
-        </w:behaviors>
-        <w:guid w:val="{0779B1CE-6B81-4D55-BEFD-C5D3ED16EE71}"/>
-      </w:docPartPr>
-      <w:docPartBody>
-        <w:p>
-          <w:pPr>
-            <w:pStyle w:val="E5618FD7A7904C0CB2649F1811D9B3EC"/>
-          </w:pPr>
-          <w:r>
-            <w:t>Related coursework</w:t>
           </w:r>
         </w:p>
       </w:docPartBody>
@@ -28453,10 +27778,7 @@
             <w:pStyle w:val="433AB58D50234D778D176BEB51681079"/>
           </w:pPr>
           <w:r>
-            <w:t>Think a document that looks this good has</w:t>
-          </w:r>
-          <w:r>
-            <w:t xml:space="preserve"> to be difficult to format? Think again! To easily apply any text formatting you see in this document with just a tap, on the Home tab of the ribbon, check out Styles.</w:t>
+            <w:t>Think a document that looks this good has to be difficult to format? Think again! To easily apply any text formatting you see in this document with just a tap, on the Home tab of the ribbon, check out Styles.</w:t>
           </w:r>
         </w:p>
       </w:docPartBody>
@@ -28508,10 +27830,7 @@
             <w:pStyle w:val="24D4148206624A61B9FE4FB1E0CA3EA7"/>
           </w:pPr>
           <w:r>
-            <w:t>Some of the sample text in this document indicates the name of the style applied, so tha</w:t>
-          </w:r>
-          <w:r>
-            <w:t>t you can easily apply the same formatting again. For example, this is the List Bullet style.</w:t>
+            <w:t>Some of the sample text in this document indicates the name of the style applied, so that you can easily apply the same formatting again. For example, this is the List Bullet style.</w:t>
           </w:r>
         </w:p>
       </w:docPartBody>
@@ -28563,10 +27882,7 @@
             <w:pStyle w:val="72265947485E4568A38893EAC85696C7"/>
           </w:pPr>
           <w:r>
-            <w:t xml:space="preserve">You delivered that big presentation to rave reviews. Don’t be shy about it now! </w:t>
-          </w:r>
-          <w:r>
-            <w:t>This is the place to show how well you work and play with others.</w:t>
+            <w:t>You delivered that big presentation to rave reviews. Don’t be shy about it now! This is the place to show how well you work and play with others.</w:t>
           </w:r>
         </w:p>
       </w:docPartBody>
@@ -28619,220 +27935,6 @@
           </w:pPr>
           <w:r>
             <w:t>Are you president of your fraternity, head of the condo board, or a team lead for your favorite charity? You’re a natural leader—tell it like it is!</w:t>
-          </w:r>
-        </w:p>
-      </w:docPartBody>
-    </w:docPart>
-    <w:docPart>
-      <w:docPartPr>
-        <w:name w:val="58A7F46E59044ED5B0BCCAB9E088C53B"/>
-        <w:category>
-          <w:name w:val="General"/>
-          <w:gallery w:val="placeholder"/>
-        </w:category>
-        <w:types>
-          <w:type w:val="bbPlcHdr"/>
-        </w:types>
-        <w:behaviors>
-          <w:behavior w:val="content"/>
-        </w:behaviors>
-        <w:guid w:val="{973F4982-9F66-4B1D-B0CB-D360FEFF93FE}"/>
-      </w:docPartPr>
-      <w:docPartBody>
-        <w:p>
-          <w:pPr>
-            <w:pStyle w:val="58A7F46E59044ED5B0BCCAB9E088C53B"/>
-          </w:pPr>
-          <w:r>
-            <w:t>Experience</w:t>
-          </w:r>
-        </w:p>
-      </w:docPartBody>
-    </w:docPart>
-    <w:docPart>
-      <w:docPartPr>
-        <w:name w:val="A574B22AB7F9434785DDBBF4B06F0DC7"/>
-        <w:category>
-          <w:name w:val="General"/>
-          <w:gallery w:val="placeholder"/>
-        </w:category>
-        <w:types>
-          <w:type w:val="bbPlcHdr"/>
-        </w:types>
-        <w:behaviors>
-          <w:behavior w:val="content"/>
-        </w:behaviors>
-        <w:guid w:val="{DC5C5BF0-ED2C-4CC7-9E69-524BE5C2EABC}"/>
-      </w:docPartPr>
-      <w:docPartBody>
-        <w:p>
-          <w:pPr>
-            <w:pStyle w:val="A574B22AB7F9434785DDBBF4B06F0DC7"/>
-          </w:pPr>
-          <w:r>
-            <w:t>Job Title 1</w:t>
-          </w:r>
-        </w:p>
-      </w:docPartBody>
-    </w:docPart>
-    <w:docPart>
-      <w:docPartPr>
-        <w:name w:val="632F7CAF8BF54675BC5DE1682940C52E"/>
-        <w:category>
-          <w:name w:val="General"/>
-          <w:gallery w:val="placeholder"/>
-        </w:category>
-        <w:types>
-          <w:type w:val="bbPlcHdr"/>
-        </w:types>
-        <w:behaviors>
-          <w:behavior w:val="content"/>
-        </w:behaviors>
-        <w:guid w:val="{ECFD9A8C-A31B-44B9-AAC1-7F6934A87614}"/>
-      </w:docPartPr>
-      <w:docPartBody>
-        <w:p>
-          <w:pPr>
-            <w:pStyle w:val="632F7CAF8BF54675BC5DE1682940C52E"/>
-          </w:pPr>
-          <w:r>
-            <w:t>Company</w:t>
-          </w:r>
-        </w:p>
-      </w:docPartBody>
-    </w:docPart>
-    <w:docPart>
-      <w:docPartPr>
-        <w:name w:val="90803FBAED0949268D361BFC5733C204"/>
-        <w:category>
-          <w:name w:val="General"/>
-          <w:gallery w:val="placeholder"/>
-        </w:category>
-        <w:types>
-          <w:type w:val="bbPlcHdr"/>
-        </w:types>
-        <w:behaviors>
-          <w:behavior w:val="content"/>
-        </w:behaviors>
-        <w:guid w:val="{2CB855F3-07A5-4B4C-9F66-E6D20A60E9D9}"/>
-      </w:docPartPr>
-      <w:docPartBody>
-        <w:p>
-          <w:pPr>
-            <w:pStyle w:val="90803FBAED0949268D361BFC5733C204"/>
-          </w:pPr>
-          <w:r>
-            <w:t>Dates From</w:t>
-          </w:r>
-        </w:p>
-      </w:docPartBody>
-    </w:docPart>
-    <w:docPart>
-      <w:docPartPr>
-        <w:name w:val="CF112E02D8CD4EE581FFFC581613ED42"/>
-        <w:category>
-          <w:name w:val="General"/>
-          <w:gallery w:val="placeholder"/>
-        </w:category>
-        <w:types>
-          <w:type w:val="bbPlcHdr"/>
-        </w:types>
-        <w:behaviors>
-          <w:behavior w:val="content"/>
-        </w:behaviors>
-        <w:guid w:val="{1E609220-7311-4F4F-A5D9-C02DC6E9B916}"/>
-      </w:docPartPr>
-      <w:docPartBody>
-        <w:p>
-          <w:pPr>
-            <w:pStyle w:val="CF112E02D8CD4EE581FFFC581613ED42"/>
-          </w:pPr>
-          <w:r>
-            <w:t>To</w:t>
-          </w:r>
-        </w:p>
-      </w:docPartBody>
-    </w:docPart>
-    <w:docPart>
-      <w:docPartPr>
-        <w:name w:val="A9ED9C4B2E7049D28866594D45E99AD8"/>
-        <w:category>
-          <w:name w:val="General"/>
-          <w:gallery w:val="placeholder"/>
-        </w:category>
-        <w:types>
-          <w:type w:val="bbPlcHdr"/>
-        </w:types>
-        <w:behaviors>
-          <w:behavior w:val="content"/>
-        </w:behaviors>
-        <w:guid w:val="{1DB46AF8-CC97-4090-982B-360999A6EE06}"/>
-      </w:docPartPr>
-      <w:docPartBody>
-        <w:p>
-          <w:pPr>
-            <w:pStyle w:val="A9ED9C4B2E7049D28866594D45E99AD8"/>
-          </w:pPr>
-          <w:r>
-            <w:t>This is the place for a brief summary of your key responsibilities and most stellar accomplishments.</w:t>
-          </w:r>
-        </w:p>
-      </w:docPartBody>
-    </w:docPart>
-    <w:docPart>
-      <w:docPartPr>
-        <w:name w:val="5E454EF9A68E4421A3150918607FA93A"/>
-        <w:category>
-          <w:name w:val="General"/>
-          <w:gallery w:val="placeholder"/>
-        </w:category>
-        <w:types>
-          <w:type w:val="bbPlcHdr"/>
-        </w:types>
-        <w:behaviors>
-          <w:behavior w:val="content"/>
-        </w:behaviors>
-        <w:guid w:val="{34DCCF13-A590-4DB2-BA51-C20F0C0C5989}"/>
-      </w:docPartPr>
-      <w:docPartBody>
-        <w:p>
-          <w:pPr>
-            <w:pStyle w:val="5E454EF9A68E4421A3150918607FA93A"/>
-          </w:pPr>
-          <w:r>
-            <w:t>job title</w:t>
-          </w:r>
-          <w:r>
-            <w:t xml:space="preserve"> </w:t>
-          </w:r>
-          <w:r>
-            <w:t>2</w:t>
-          </w:r>
-        </w:p>
-      </w:docPartBody>
-    </w:docPart>
-    <w:docPart>
-      <w:docPartPr>
-        <w:name w:val="556EA398F8874C268A399D29A70A1B9F"/>
-        <w:category>
-          <w:name w:val="General"/>
-          <w:gallery w:val="placeholder"/>
-        </w:category>
-        <w:types>
-          <w:type w:val="bbPlcHdr"/>
-        </w:types>
-        <w:behaviors>
-          <w:behavior w:val="content"/>
-        </w:behaviors>
-        <w:guid w:val="{6604EB5F-F6DC-40B5-951E-7D372B1C2E01}"/>
-      </w:docPartPr>
-      <w:docPartBody>
-        <w:p>
-          <w:pPr>
-            <w:pStyle w:val="556EA398F8874C268A399D29A70A1B9F"/>
-          </w:pPr>
-          <w:r>
-            <w:t>To</w:t>
           </w:r>
         </w:p>
       </w:docPartBody>
@@ -28894,7 +27996,7 @@
     <w:sig w:usb0="E4002EFF" w:usb1="C000E47F" w:usb2="00000009" w:usb3="00000000" w:csb0="000001FF" w:csb1="00000000"/>
   </w:font>
   <w:font w:name="MS Mincho">
-    <w:altName w:val="Yu Gothic UI"/>
+    <w:altName w:val="ＭＳ 明朝"/>
     <w:panose1 w:val="02020609040205080304"/>
     <w:charset w:val="80"/>
     <w:family w:val="modern"/>
@@ -28940,6 +28042,7 @@
   </w:compat>
   <w:rsids>
     <w:rsidRoot w:val="0022632F"/>
+    <w:rsid w:val="001407AC"/>
     <w:rsid w:val="0022632F"/>
   </w:rsids>
   <m:mathPr>

</xml_diff>